<commit_message>
chg: Added ground lased graphics
</commit_message>
<xml_diff>
--- a/Surface Attack Tactics/132- Surface Attack Tactics (SAT) manual v0.4 draft.docx
+++ b/Surface Attack Tactics/132- Surface Attack Tactics (SAT) manual v0.4 draft.docx
@@ -25,6 +25,7 @@
             <w:id w:val="1059050977"/>
             <w:picture/>
           </w:sdtPr>
+          <w:sdtEndPr/>
           <w:sdtContent>
             <w:p>
               <w:pPr>
@@ -95,6 +96,7 @@
             <w:dataBinding w:prefixMappings="xmlns:ns0='http://purl.org/dc/elements/1.1/' xmlns:ns1='http://schemas.openxmlformats.org/package/2006/metadata/core-properties' " w:xpath="/ns1:coreProperties[1]/ns0:title[1]" w:storeItemID="{6C3C8BC8-F283-45AE-878A-BAB7291924A1}"/>
             <w:text/>
           </w:sdtPr>
+          <w:sdtEndPr/>
           <w:sdtContent>
             <w:p>
               <w:pPr>
@@ -155,6 +157,7 @@
             <w:dataBinding w:prefixMappings="xmlns:ns0='http://purl.org/dc/elements/1.1/' xmlns:ns1='http://schemas.openxmlformats.org/package/2006/metadata/core-properties' " w:xpath="/ns1:coreProperties[1]/ns1:category[1]" w:storeItemID="{6C3C8BC8-F283-45AE-878A-BAB7291924A1}"/>
             <w:text/>
           </w:sdtPr>
+          <w:sdtEndPr/>
           <w:sdtContent>
             <w:p>
               <w:pPr>
@@ -261,6 +264,7 @@
               <w:dataBinding w:prefixMappings="xmlns:ns0='http://purl.org/dc/elements/1.1/' xmlns:ns1='http://schemas.openxmlformats.org/package/2006/metadata/core-properties' " w:xpath="/ns1:coreProperties[1]/ns0:subject[1]" w:storeItemID="{6C3C8BC8-F283-45AE-878A-BAB7291924A1}"/>
               <w:text/>
             </w:sdtPr>
+            <w:sdtEndPr/>
             <w:sdtContent>
               <w:r>
                 <w:rPr>
@@ -303,6 +307,7 @@
               <w:dataBinding w:prefixMappings="xmlns:ns0='http://schemas.openxmlformats.org/officeDocument/2006/extended-properties' " w:xpath="/ns0:Properties[1]/ns0:Company[1]" w:storeItemID="{6668398D-A668-4E3E-A5EB-62B293D839F1}"/>
               <w:text/>
             </w:sdtPr>
+            <w:sdtEndPr/>
             <w:sdtContent>
               <w:r>
                 <w:rPr>
@@ -505,6 +510,7 @@
         <w:dataBinding w:prefixMappings="xmlns:ns0='http://purl.org/dc/elements/1.1/' xmlns:ns1='http://schemas.openxmlformats.org/package/2006/metadata/core-properties' " w:xpath="/ns1:coreProperties[1]/ns0:title[1]" w:storeItemID="{6C3C8BC8-F283-45AE-878A-BAB7291924A1}"/>
         <w:text/>
       </w:sdtPr>
+      <w:sdtEndPr/>
       <w:sdtContent>
         <w:p>
           <w:pPr>
@@ -593,6 +599,7 @@
             <w:dataBinding w:prefixMappings="xmlns:ns0='http://purl.org/dc/elements/1.1/' xmlns:ns1='http://schemas.openxmlformats.org/package/2006/metadata/core-properties' " w:xpath="/ns1:coreProperties[1]/ns1:category[1]" w:storeItemID="{6C3C8BC8-F283-45AE-878A-BAB7291924A1}"/>
             <w:text/>
           </w:sdtPr>
+          <w:sdtEndPr/>
           <w:sdtContent>
             <w:tc>
               <w:tcPr>
@@ -790,6 +797,7 @@
               <w:calendar w:val="gregorian"/>
             </w:date>
           </w:sdtPr>
+          <w:sdtEndPr/>
           <w:sdtContent>
             <w:tc>
               <w:tcPr>
@@ -1357,110 +1365,63 @@
           <w:r>
             <w:fldChar w:fldCharType="separate"/>
           </w:r>
-          <w:bookmarkStart w:id="0" w:name="_GoBack"/>
-          <w:bookmarkEnd w:id="0"/>
-          <w:r>
-            <w:rPr>
-              <w:rStyle w:val="Hyperkobling"/>
-              <w:noProof/>
-            </w:rPr>
-            <w:fldChar w:fldCharType="begin"/>
-          </w:r>
-          <w:r>
-            <w:rPr>
-              <w:rStyle w:val="Hyperkobling"/>
-              <w:noProof/>
-            </w:rPr>
-            <w:instrText xml:space="preserve"> </w:instrText>
-          </w:r>
-          <w:r>
-            <w:rPr>
-              <w:noProof/>
-            </w:rPr>
-            <w:instrText>HYPERLINK \l "_Toc25526465"</w:instrText>
-          </w:r>
-          <w:r>
-            <w:rPr>
-              <w:rStyle w:val="Hyperkobling"/>
-              <w:noProof/>
-            </w:rPr>
-            <w:instrText xml:space="preserve"> </w:instrText>
-          </w:r>
-          <w:r>
-            <w:rPr>
-              <w:rStyle w:val="Hyperkobling"/>
-              <w:noProof/>
-            </w:rPr>
-          </w:r>
-          <w:r>
-            <w:rPr>
-              <w:rStyle w:val="Hyperkobling"/>
-              <w:noProof/>
-            </w:rPr>
-            <w:fldChar w:fldCharType="separate"/>
-          </w:r>
-          <w:r>
-            <w:rPr>
-              <w:rStyle w:val="Hyperkobling"/>
-              <w:noProof/>
-            </w:rPr>
-            <w:t>Introduction</w:t>
-          </w:r>
-          <w:r>
-            <w:rPr>
-              <w:noProof/>
-              <w:webHidden/>
-            </w:rPr>
-            <w:tab/>
-          </w:r>
-          <w:r>
-            <w:rPr>
-              <w:noProof/>
-              <w:webHidden/>
-            </w:rPr>
-            <w:fldChar w:fldCharType="begin"/>
-          </w:r>
-          <w:r>
-            <w:rPr>
-              <w:noProof/>
-              <w:webHidden/>
-            </w:rPr>
-            <w:instrText xml:space="preserve"> PAGEREF _Toc25526465 \h </w:instrText>
-          </w:r>
-          <w:r>
-            <w:rPr>
-              <w:noProof/>
-              <w:webHidden/>
-            </w:rPr>
-          </w:r>
-          <w:r>
-            <w:rPr>
-              <w:noProof/>
-              <w:webHidden/>
-            </w:rPr>
-            <w:fldChar w:fldCharType="separate"/>
-          </w:r>
-          <w:r>
-            <w:rPr>
-              <w:noProof/>
-              <w:webHidden/>
-            </w:rPr>
-            <w:t>4</w:t>
-          </w:r>
-          <w:r>
-            <w:rPr>
-              <w:noProof/>
-              <w:webHidden/>
-            </w:rPr>
-            <w:fldChar w:fldCharType="end"/>
-          </w:r>
-          <w:r>
-            <w:rPr>
-              <w:rStyle w:val="Hyperkobling"/>
-              <w:noProof/>
-            </w:rPr>
-            <w:fldChar w:fldCharType="end"/>
-          </w:r>
+          <w:hyperlink w:anchor="_Toc25526465" w:history="1">
+            <w:r>
+              <w:rPr>
+                <w:rStyle w:val="Hyperkobling"/>
+                <w:noProof/>
+              </w:rPr>
+              <w:t>Introduction</w:t>
+            </w:r>
+            <w:r>
+              <w:rPr>
+                <w:noProof/>
+                <w:webHidden/>
+              </w:rPr>
+              <w:tab/>
+            </w:r>
+            <w:r>
+              <w:rPr>
+                <w:noProof/>
+                <w:webHidden/>
+              </w:rPr>
+              <w:fldChar w:fldCharType="begin"/>
+            </w:r>
+            <w:r>
+              <w:rPr>
+                <w:noProof/>
+                <w:webHidden/>
+              </w:rPr>
+              <w:instrText xml:space="preserve"> PAGEREF _Toc25526465 \h </w:instrText>
+            </w:r>
+            <w:r>
+              <w:rPr>
+                <w:noProof/>
+                <w:webHidden/>
+              </w:rPr>
+            </w:r>
+            <w:r>
+              <w:rPr>
+                <w:noProof/>
+                <w:webHidden/>
+              </w:rPr>
+              <w:fldChar w:fldCharType="separate"/>
+            </w:r>
+            <w:r>
+              <w:rPr>
+                <w:noProof/>
+                <w:webHidden/>
+              </w:rPr>
+              <w:t>4</w:t>
+            </w:r>
+            <w:r>
+              <w:rPr>
+                <w:noProof/>
+                <w:webHidden/>
+              </w:rPr>
+              <w:fldChar w:fldCharType="end"/>
+            </w:r>
+          </w:hyperlink>
         </w:p>
         <w:p>
           <w:pPr>
@@ -5711,13 +5672,13 @@
       <w:pPr>
         <w:pStyle w:val="Overskrift1"/>
       </w:pPr>
-      <w:bookmarkStart w:id="1" w:name="_Toc405995361"/>
-      <w:bookmarkStart w:id="2" w:name="_Toc25526465"/>
+      <w:bookmarkStart w:id="0" w:name="_Toc405995361"/>
+      <w:bookmarkStart w:id="1" w:name="_Toc25526465"/>
       <w:r>
         <w:t>Introduction</w:t>
       </w:r>
+      <w:bookmarkEnd w:id="0"/>
       <w:bookmarkEnd w:id="1"/>
-      <w:bookmarkEnd w:id="2"/>
       <w:r>
         <w:t xml:space="preserve"> </w:t>
       </w:r>
@@ -6013,7 +5974,7 @@
           <w:lang w:val="en-GB"/>
         </w:rPr>
       </w:pPr>
-      <w:bookmarkStart w:id="3" w:name="_Toc25526466"/>
+      <w:bookmarkStart w:id="2" w:name="_Toc25526466"/>
       <w:r>
         <w:rPr>
           <w:lang w:val="en-GB"/>
@@ -6026,7 +5987,7 @@
         </w:rPr>
         <w:t>Planning your mission.</w:t>
       </w:r>
-      <w:bookmarkEnd w:id="3"/>
+      <w:bookmarkEnd w:id="2"/>
     </w:p>
     <w:p>
       <w:pPr>
@@ -6114,11 +6075,11 @@
         </w:rPr>
         <w:br/>
       </w:r>
-      <w:bookmarkStart w:id="4" w:name="_Toc25526467"/>
+      <w:bookmarkStart w:id="3" w:name="_Toc25526467"/>
       <w:r>
         <w:t>Step 1: Target Identification / Photo Study / Big-to-Small</w:t>
       </w:r>
-      <w:bookmarkEnd w:id="4"/>
+      <w:bookmarkEnd w:id="3"/>
     </w:p>
     <w:p>
       <w:pPr>
@@ -6566,11 +6527,11 @@
       <w:pPr>
         <w:pStyle w:val="Overskrift3"/>
       </w:pPr>
-      <w:bookmarkStart w:id="5" w:name="_Toc25526468"/>
+      <w:bookmarkStart w:id="4" w:name="_Toc25526468"/>
       <w:r>
         <w:t>Step 2: Type of delivery</w:t>
       </w:r>
-      <w:bookmarkEnd w:id="5"/>
+      <w:bookmarkEnd w:id="4"/>
     </w:p>
     <w:p>
       <w:r>
@@ -6639,7 +6600,7 @@
       <w:pPr>
         <w:pStyle w:val="Overskrift4"/>
       </w:pPr>
-      <w:bookmarkStart w:id="6" w:name="_Toc25526469"/>
+      <w:bookmarkStart w:id="5" w:name="_Toc25526469"/>
       <w:r>
         <w:rPr>
           <w:rStyle w:val="Overskrift3Tegn"/>
@@ -6647,7 +6608,7 @@
         </w:rPr>
         <w:t>High or Low level ingress.</w:t>
       </w:r>
-      <w:bookmarkEnd w:id="6"/>
+      <w:bookmarkEnd w:id="5"/>
       <w:r>
         <w:t xml:space="preserve"> </w:t>
       </w:r>
@@ -6875,11 +6836,11 @@
       <w:pPr>
         <w:pStyle w:val="Overskrift3"/>
       </w:pPr>
-      <w:bookmarkStart w:id="7" w:name="_Toc25526470"/>
+      <w:bookmarkStart w:id="6" w:name="_Toc25526470"/>
       <w:r>
         <w:t>Step 3: Weapon Selection / Probability of kill Criteria</w:t>
       </w:r>
-      <w:bookmarkEnd w:id="7"/>
+      <w:bookmarkEnd w:id="6"/>
     </w:p>
     <w:p>
       <w:r>
@@ -6954,23 +6915,42 @@
       <w:pPr>
         <w:pStyle w:val="Overskrift3"/>
       </w:pPr>
-      <w:bookmarkStart w:id="8" w:name="_Toc25526471"/>
+      <w:bookmarkStart w:id="7" w:name="_Toc25526471"/>
       <w:r>
         <w:t>Step 4:   Dive angle and release height</w:t>
       </w:r>
+      <w:bookmarkEnd w:id="7"/>
+    </w:p>
+    <w:p>
+      <w:r>
+        <w:t xml:space="preserve">What will be the best dive angle and the release height? High dive angles give a better accuracy, small dive angles gives you more cover from the ground. Also think about the bomb blast by determining the dive angle and release height. When you fly at very low altitudes you might end up getting damaged by your own bomb blast. Look at the surrounding. Maybe a mountain will cover your pop-up or a TOSS delivery. Nothing better than starting you climb when you fly behind a mountain. Higher release altitudes are easier to fly, you have more time and space to correct errors. Dive angles of 30 degrees will give you a nice compromise to start with. If you use high drag bombs, you will probably fly over the target but won’t have a problem with the bomb blast. When using high drag bombs from a higher altitude, the target is most likely not visible in the HUD and you have to use the CCRP mode of the FCC. Make sure you know how to use the weapon. Weapons are designed to be used in a certain way. Bombs like the </w:t>
+      </w:r>
+      <w:proofErr w:type="spellStart"/>
+      <w:r>
+        <w:t>Durandal</w:t>
+      </w:r>
+      <w:proofErr w:type="spellEnd"/>
+      <w:r>
+        <w:t xml:space="preserve"> have been designed to be dropped at a height of 250’ and be used against runways or taxiways. A near level flight with high speed over the runway is used.</w:t>
+      </w:r>
+    </w:p>
+    <w:p/>
+    <w:p>
+      <w:pPr>
+        <w:pStyle w:val="Overskrift3"/>
+      </w:pPr>
+      <w:bookmarkStart w:id="8" w:name="_Toc25526472"/>
+      <w:r>
+        <w:t xml:space="preserve">Step 5: </w:t>
+      </w:r>
+      <w:r>
+        <w:t>Attack heading and approach</w:t>
+      </w:r>
       <w:bookmarkEnd w:id="8"/>
     </w:p>
     <w:p>
       <w:r>
-        <w:t xml:space="preserve">What will be the best dive angle and the release height? High dive angles give a better accuracy, small dive angles gives you more cover from the ground. Also think about the bomb blast by determining the dive angle and release height. When you fly at very low altitudes you might end up getting damaged by your own bomb blast. Look at the surrounding. Maybe a mountain will cover your pop-up or a TOSS delivery. Nothing better than starting you climb when you fly behind a mountain. Higher release altitudes are easier to fly, you have more time and space to correct errors. Dive angles of 30 degrees will give you a nice compromise to start with. If you use high drag bombs, you will probably fly over the target but won’t have a problem with the bomb blast. When using high drag bombs from a higher altitude, the target is most likely not visible in the HUD and you have to use the CCRP mode of the FCC. Make sure you know how to use the weapon. Weapons are designed to be used in a certain way. Bombs like the </w:t>
-      </w:r>
-      <w:proofErr w:type="spellStart"/>
-      <w:r>
-        <w:t>Durandal</w:t>
-      </w:r>
-      <w:proofErr w:type="spellEnd"/>
-      <w:r>
-        <w:t xml:space="preserve"> have been designed to be dropped at a height of 250’ and be used against runways or taxiways. A near level flight with high speed over the runway is used.</w:t>
+        <w:t>At which heading do you want to drop your bombs? Does it have to be a specific heading like bombing a long bridge? You can find the heading in the recon screen. One other thing has to be taken into account. You have to take a look at where the first point for the profile is positioned compared to the IP in Falcon. Mostly the first point is at around 10nm from the target. If you can, adjust the place of the IP so it has a good use. I will explain this later.</w:t>
       </w:r>
     </w:p>
     <w:p/>
@@ -6978,33 +6958,14 @@
       <w:pPr>
         <w:pStyle w:val="Overskrift3"/>
       </w:pPr>
-      <w:bookmarkStart w:id="9" w:name="_Toc25526472"/>
-      <w:r>
-        <w:t xml:space="preserve">Step 5: </w:t>
-      </w:r>
-      <w:r>
-        <w:t>Attack heading and approach</w:t>
+      <w:bookmarkStart w:id="9" w:name="_Toc25526473"/>
+      <w:r>
+        <w:t xml:space="preserve">Step 6: </w:t>
+      </w:r>
+      <w:r>
+        <w:t>Leaving the target area</w:t>
       </w:r>
       <w:bookmarkEnd w:id="9"/>
-    </w:p>
-    <w:p>
-      <w:r>
-        <w:t>At which heading do you want to drop your bombs? Does it have to be a specific heading like bombing a long bridge? You can find the heading in the recon screen. One other thing has to be taken into account. You have to take a look at where the first point for the profile is positioned compared to the IP in Falcon. Mostly the first point is at around 10nm from the target. If you can, adjust the place of the IP so it has a good use. I will explain this later.</w:t>
-      </w:r>
-    </w:p>
-    <w:p/>
-    <w:p>
-      <w:pPr>
-        <w:pStyle w:val="Overskrift3"/>
-      </w:pPr>
-      <w:bookmarkStart w:id="10" w:name="_Toc25526473"/>
-      <w:r>
-        <w:t xml:space="preserve">Step 6: </w:t>
-      </w:r>
-      <w:r>
-        <w:t>Leaving the target area</w:t>
-      </w:r>
-      <w:bookmarkEnd w:id="10"/>
     </w:p>
     <w:p>
       <w:pPr>
@@ -7037,11 +6998,11 @@
       <w:pPr>
         <w:pStyle w:val="Overskrift3"/>
       </w:pPr>
-      <w:bookmarkStart w:id="11" w:name="_Toc25526474"/>
+      <w:bookmarkStart w:id="10" w:name="_Toc25526474"/>
       <w:r>
         <w:t>Step 7: Attack tactics</w:t>
       </w:r>
-      <w:bookmarkEnd w:id="11"/>
+      <w:bookmarkEnd w:id="10"/>
     </w:p>
     <w:p>
       <w:pPr>
@@ -7501,11 +7462,11 @@
       <w:pPr>
         <w:pStyle w:val="Overskrift3"/>
       </w:pPr>
-      <w:bookmarkStart w:id="12" w:name="_Toc25526475"/>
+      <w:bookmarkStart w:id="11" w:name="_Toc25526475"/>
       <w:r>
         <w:t>Step 8: Ingress considerations</w:t>
       </w:r>
-      <w:bookmarkEnd w:id="12"/>
+      <w:bookmarkEnd w:id="11"/>
     </w:p>
     <w:p>
       <w:pPr>
@@ -8853,7 +8814,7 @@
       <w:pPr>
         <w:pStyle w:val="Overskrift3"/>
       </w:pPr>
-      <w:bookmarkStart w:id="13" w:name="_Toc25526476"/>
+      <w:bookmarkStart w:id="12" w:name="_Toc25526476"/>
       <w:r>
         <w:t xml:space="preserve">Step 9 : </w:t>
       </w:r>
@@ -8861,7 +8822,7 @@
       <w:r>
         <w:t>Contingenices</w:t>
       </w:r>
-      <w:bookmarkEnd w:id="13"/>
+      <w:bookmarkEnd w:id="12"/>
       <w:proofErr w:type="spellEnd"/>
     </w:p>
     <w:p>
@@ -9210,11 +9171,11 @@
       <w:pPr>
         <w:pStyle w:val="Overskrift1"/>
       </w:pPr>
-      <w:bookmarkStart w:id="14" w:name="_Toc25526477"/>
+      <w:bookmarkStart w:id="13" w:name="_Toc25526477"/>
       <w:r>
         <w:t>Chapter 2: Useful information</w:t>
       </w:r>
-      <w:bookmarkEnd w:id="14"/>
+      <w:bookmarkEnd w:id="13"/>
     </w:p>
     <w:p/>
     <w:p/>
@@ -9222,11 +9183,11 @@
       <w:pPr>
         <w:pStyle w:val="Overskrift2"/>
       </w:pPr>
-      <w:bookmarkStart w:id="15" w:name="_Toc25526478"/>
+      <w:bookmarkStart w:id="14" w:name="_Toc25526478"/>
       <w:r>
         <w:t>Three Point Attack Brief</w:t>
       </w:r>
-      <w:bookmarkEnd w:id="15"/>
+      <w:bookmarkEnd w:id="14"/>
     </w:p>
     <w:p>
       <w:r>
@@ -9362,11 +9323,11 @@
       <w:pPr>
         <w:pStyle w:val="Overskrift2"/>
       </w:pPr>
-      <w:bookmarkStart w:id="16" w:name="_Toc25526479"/>
+      <w:bookmarkStart w:id="15" w:name="_Toc25526479"/>
       <w:r>
         <w:t>Fence Check</w:t>
       </w:r>
-      <w:bookmarkEnd w:id="16"/>
+      <w:bookmarkEnd w:id="15"/>
     </w:p>
     <w:p>
       <w:pPr>
@@ -9718,11 +9679,11 @@
       <w:pPr>
         <w:pStyle w:val="Overskrift2"/>
       </w:pPr>
-      <w:bookmarkStart w:id="17" w:name="_Toc25526480"/>
+      <w:bookmarkStart w:id="16" w:name="_Toc25526480"/>
       <w:r>
         <w:t>Attack methods</w:t>
       </w:r>
-      <w:bookmarkEnd w:id="17"/>
+      <w:bookmarkEnd w:id="16"/>
     </w:p>
     <w:p>
       <w:pPr>
@@ -9732,14 +9693,14 @@
           <w:rFonts w:cstheme="minorHAnsi"/>
         </w:rPr>
       </w:pPr>
-      <w:bookmarkStart w:id="18" w:name="_Toc25526481"/>
+      <w:bookmarkStart w:id="17" w:name="_Toc25526481"/>
       <w:r>
         <w:rPr>
           <w:rFonts w:cstheme="minorHAnsi"/>
         </w:rPr>
         <w:t>Roles:</w:t>
       </w:r>
-      <w:bookmarkEnd w:id="18"/>
+      <w:bookmarkEnd w:id="17"/>
     </w:p>
     <w:p>
       <w:pPr>
@@ -10041,11 +10002,11 @@
       <w:pPr>
         <w:pStyle w:val="Overskrift3"/>
       </w:pPr>
-      <w:bookmarkStart w:id="19" w:name="_Toc25526482"/>
+      <w:bookmarkStart w:id="18" w:name="_Toc25526482"/>
       <w:r>
         <w:t>Dive</w:t>
       </w:r>
-      <w:bookmarkEnd w:id="19"/>
+      <w:bookmarkEnd w:id="18"/>
       <w:r>
         <w:t xml:space="preserve"> </w:t>
       </w:r>
@@ -10071,11 +10032,11 @@
       <w:pPr>
         <w:pStyle w:val="Overskrift3"/>
       </w:pPr>
-      <w:bookmarkStart w:id="20" w:name="_Toc25526483"/>
+      <w:bookmarkStart w:id="19" w:name="_Toc25526483"/>
       <w:r>
         <w:t>Level</w:t>
       </w:r>
-      <w:bookmarkEnd w:id="20"/>
+      <w:bookmarkEnd w:id="19"/>
     </w:p>
     <w:p>
       <w:r>
@@ -10108,14 +10069,14 @@
       <w:pPr>
         <w:pStyle w:val="Overskrift3"/>
       </w:pPr>
-      <w:bookmarkStart w:id="21" w:name="_Toc25526484"/>
+      <w:bookmarkStart w:id="20" w:name="_Toc25526484"/>
       <w:r>
         <w:t>Toss</w:t>
       </w:r>
       <w:r>
         <w:t>/Loft</w:t>
       </w:r>
-      <w:bookmarkEnd w:id="21"/>
+      <w:bookmarkEnd w:id="20"/>
     </w:p>
     <w:p>
       <w:pPr>
@@ -10171,14 +10132,14 @@
       <w:pPr>
         <w:pStyle w:val="Overskrift3"/>
       </w:pPr>
-      <w:bookmarkStart w:id="22" w:name="_Toc25526485"/>
+      <w:bookmarkStart w:id="21" w:name="_Toc25526485"/>
       <w:r>
         <w:t>Mutual support A</w:t>
       </w:r>
       <w:r>
         <w:t>ttack Geometry</w:t>
       </w:r>
-      <w:bookmarkEnd w:id="22"/>
+      <w:bookmarkEnd w:id="21"/>
     </w:p>
     <w:p>
       <w:pPr>
@@ -10465,12 +10426,12 @@
       <w:pPr>
         <w:pStyle w:val="Overskrift2"/>
       </w:pPr>
-      <w:bookmarkStart w:id="23" w:name="_Toc25526486"/>
+      <w:bookmarkStart w:id="22" w:name="_Toc25526486"/>
       <w:r>
         <w:lastRenderedPageBreak/>
         <w:t>High/medium altitude tactics</w:t>
       </w:r>
-      <w:bookmarkEnd w:id="23"/>
+      <w:bookmarkEnd w:id="22"/>
     </w:p>
     <w:p>
       <w:pPr>
@@ -10707,12 +10668,12 @@
       <w:pPr>
         <w:pStyle w:val="Overskrift2"/>
       </w:pPr>
-      <w:bookmarkStart w:id="24" w:name="_Toc25526487"/>
+      <w:bookmarkStart w:id="23" w:name="_Toc25526487"/>
       <w:r>
         <w:lastRenderedPageBreak/>
         <w:t>Low altitude tactics</w:t>
       </w:r>
-      <w:bookmarkEnd w:id="24"/>
+      <w:bookmarkEnd w:id="23"/>
     </w:p>
     <w:p>
       <w:pPr>
@@ -11023,11 +10984,11 @@
       <w:pPr>
         <w:pStyle w:val="Overskrift2"/>
       </w:pPr>
-      <w:bookmarkStart w:id="25" w:name="_Toc25526488"/>
+      <w:bookmarkStart w:id="24" w:name="_Toc25526488"/>
       <w:r>
         <w:t>Buddy lasing</w:t>
       </w:r>
-      <w:bookmarkEnd w:id="25"/>
+      <w:bookmarkEnd w:id="24"/>
     </w:p>
     <w:p>
       <w:r>
@@ -11043,30 +11004,81 @@
       <w:pPr>
         <w:pStyle w:val="Overskrift2"/>
       </w:pPr>
-      <w:bookmarkStart w:id="26" w:name="_Toc25526489"/>
-      <w:r>
+      <w:bookmarkStart w:id="25" w:name="_Toc25526489"/>
+      <w:r>
+        <w:lastRenderedPageBreak/>
         <w:t>Ground lasing</w:t>
       </w:r>
+      <w:bookmarkEnd w:id="25"/>
+    </w:p>
+    <w:p>
+      <w:pPr>
+        <w:jc w:val="center"/>
+      </w:pPr>
+      <w:r>
+        <w:rPr>
+          <w:noProof/>
+        </w:rPr>
+        <w:drawing>
+          <wp:inline distT="0" distB="0" distL="0" distR="0" wp14:anchorId="7D822C41" wp14:editId="61E6C0CC">
+            <wp:extent cx="4489450" cy="3508736"/>
+            <wp:effectExtent l="57150" t="57150" r="101600" b="92075"/>
+            <wp:docPr id="3" name="Bilde 3"/>
+            <wp:cNvGraphicFramePr>
+              <a:graphicFrameLocks xmlns:a="http://schemas.openxmlformats.org/drawingml/2006/main" noChangeAspect="1"/>
+            </wp:cNvGraphicFramePr>
+            <a:graphic xmlns:a="http://schemas.openxmlformats.org/drawingml/2006/main">
+              <a:graphicData uri="http://schemas.openxmlformats.org/drawingml/2006/picture">
+                <pic:pic xmlns:pic="http://schemas.openxmlformats.org/drawingml/2006/picture">
+                  <pic:nvPicPr>
+                    <pic:cNvPr id="1" name=""/>
+                    <pic:cNvPicPr/>
+                  </pic:nvPicPr>
+                  <pic:blipFill>
+                    <a:blip r:embed="rId34"/>
+                    <a:stretch>
+                      <a:fillRect/>
+                    </a:stretch>
+                  </pic:blipFill>
+                  <pic:spPr>
+                    <a:xfrm>
+                      <a:off x="0" y="0"/>
+                      <a:ext cx="4493181" cy="3511652"/>
+                    </a:xfrm>
+                    <a:prstGeom prst="rect">
+                      <a:avLst/>
+                    </a:prstGeom>
+                    <a:noFill/>
+                    <a:ln w="9525">
+                      <a:solidFill>
+                        <a:schemeClr val="tx1"/>
+                      </a:solidFill>
+                      <a:miter lim="800000"/>
+                      <a:headEnd/>
+                      <a:tailEnd/>
+                    </a:ln>
+                    <a:effectLst>
+                      <a:outerShdw blurRad="50800" dist="38100" dir="2700000" algn="tl" rotWithShape="0">
+                        <a:prstClr val="black">
+                          <a:alpha val="40000"/>
+                        </a:prstClr>
+                      </a:outerShdw>
+                    </a:effectLst>
+                  </pic:spPr>
+                </pic:pic>
+              </a:graphicData>
+            </a:graphic>
+          </wp:inline>
+        </w:drawing>
+      </w:r>
+    </w:p>
+    <w:p/>
+    <w:p>
+      <w:bookmarkStart w:id="26" w:name="_GoBack"/>
       <w:bookmarkEnd w:id="26"/>
-    </w:p>
-    <w:p>
-      <w:pPr>
-        <w:rPr>
-          <w:highlight w:val="yellow"/>
-        </w:rPr>
-      </w:pPr>
-      <w:r>
-        <w:rPr>
-          <w:highlight w:val="yellow"/>
-        </w:rPr>
-        <w:t>ADD GROUND LASING</w:t>
-      </w:r>
     </w:p>
     <w:p/>
     <w:p/>
-    <w:p/>
-    <w:p/>
-    <w:p/>
     <w:p>
       <w:pPr>
         <w:pStyle w:val="Overskrift2"/>
@@ -11108,7 +11120,6 @@
           <w:rStyle w:val="Overskrift6Tegn"/>
           <w:u w:val="single"/>
         </w:rPr>
-        <w:lastRenderedPageBreak/>
         <w:t>Racetrack:</w:t>
       </w:r>
       <w:r>
@@ -11137,6 +11148,7 @@
         <w:rPr>
           <w:noProof/>
         </w:rPr>
+        <w:lastRenderedPageBreak/>
         <w:drawing>
           <wp:inline distT="0" distB="0" distL="0" distR="0" wp14:anchorId="45AACEE5" wp14:editId="45085337">
             <wp:extent cx="4976222" cy="3067050"/>
@@ -11153,7 +11165,7 @@
                     <pic:cNvPicPr/>
                   </pic:nvPicPr>
                   <pic:blipFill>
-                    <a:blip r:embed="rId34"/>
+                    <a:blip r:embed="rId35"/>
                     <a:stretch>
                       <a:fillRect/>
                     </a:stretch>
@@ -11250,7 +11262,7 @@
                     </pic:cNvPicPr>
                   </pic:nvPicPr>
                   <pic:blipFill>
-                    <a:blip r:embed="rId35" cstate="print"/>
+                    <a:blip r:embed="rId36" cstate="print"/>
                     <a:srcRect/>
                     <a:stretch>
                       <a:fillRect/>
@@ -11305,6 +11317,7 @@
         <w:jc w:val="left"/>
       </w:pPr>
       <w:r>
+        <w:lastRenderedPageBreak/>
         <w:tab/>
       </w:r>
       <w:r>
@@ -11361,7 +11374,7 @@
                     <pic:cNvPicPr/>
                   </pic:nvPicPr>
                   <pic:blipFill>
-                    <a:blip r:embed="rId36"/>
+                    <a:blip r:embed="rId37"/>
                     <a:stretch>
                       <a:fillRect/>
                     </a:stretch>
@@ -11612,7 +11625,6 @@
         <w:rPr>
           <w:lang w:val="en-GB"/>
         </w:rPr>
-        <w:lastRenderedPageBreak/>
         <w:t xml:space="preserve">• Allows considerable airspace for aircraft </w:t>
       </w:r>
       <w:proofErr w:type="spellStart"/>
@@ -11726,6 +11738,7 @@
         <w:rPr>
           <w:lang w:val="en-GB"/>
         </w:rPr>
+        <w:lastRenderedPageBreak/>
         <w:t>• Allows flight over the t</w:t>
       </w:r>
       <w:r>
@@ -12773,7 +12786,6 @@
         <w:rPr>
           <w:lang w:val="en-GB"/>
         </w:rPr>
-        <w:lastRenderedPageBreak/>
         <w:t>• Communication and control are more difficult.</w:t>
       </w:r>
     </w:p>
@@ -12813,6 +12825,7 @@
         <w:rPr>
           <w:lang w:val="en-GB"/>
         </w:rPr>
+        <w:lastRenderedPageBreak/>
         <w:t xml:space="preserve">During the execution of </w:t>
       </w:r>
       <w:proofErr w:type="spellStart"/>
@@ -12997,7 +13010,7 @@
                     <pic:cNvPicPr/>
                   </pic:nvPicPr>
                   <pic:blipFill>
-                    <a:blip r:embed="rId37"/>
+                    <a:blip r:embed="rId38"/>
                     <a:stretch>
                       <a:fillRect/>
                     </a:stretch>
@@ -13075,7 +13088,7 @@
                     </pic:cNvPicPr>
                   </pic:nvPicPr>
                   <pic:blipFill>
-                    <a:blip r:embed="rId38" cstate="print"/>
+                    <a:blip r:embed="rId39" cstate="print"/>
                     <a:srcRect/>
                     <a:stretch>
                       <a:fillRect/>
@@ -13155,7 +13168,7 @@
                     </pic:cNvPicPr>
                   </pic:nvPicPr>
                   <pic:blipFill>
-                    <a:blip r:embed="rId39" cstate="print"/>
+                    <a:blip r:embed="rId40" cstate="print"/>
                     <a:srcRect/>
                     <a:stretch>
                       <a:fillRect/>
@@ -13241,7 +13254,7 @@
                     </pic:cNvPicPr>
                   </pic:nvPicPr>
                   <pic:blipFill>
-                    <a:blip r:embed="rId40" cstate="print"/>
+                    <a:blip r:embed="rId41" cstate="print"/>
                     <a:srcRect/>
                     <a:stretch>
                       <a:fillRect/>
@@ -13317,7 +13330,7 @@
                     <pic:cNvPicPr/>
                   </pic:nvPicPr>
                   <pic:blipFill>
-                    <a:blip r:embed="rId41"/>
+                    <a:blip r:embed="rId42"/>
                     <a:stretch>
                       <a:fillRect/>
                     </a:stretch>
@@ -13400,8 +13413,8 @@
       <w:pPr>
         <w:pStyle w:val="Overskrift3"/>
       </w:pPr>
-      <w:bookmarkStart w:id="44" w:name="_Toc405995379"/>
-      <w:bookmarkStart w:id="45" w:name="_Toc25526493"/>
+      <w:bookmarkStart w:id="44" w:name="_Toc25526493"/>
+      <w:bookmarkStart w:id="45" w:name="_Toc405995379"/>
       <w:r>
         <w:t>Gun deliveries</w:t>
       </w:r>
@@ -13411,7 +13424,7 @@
         </w:rPr>
         <w:footnoteReference w:id="1"/>
       </w:r>
-      <w:bookmarkEnd w:id="45"/>
+      <w:bookmarkEnd w:id="44"/>
     </w:p>
     <w:p>
       <w:pPr>
@@ -14135,7 +14148,7 @@
       <w:r>
         <w:t>Medium/high altitude tactics.</w:t>
       </w:r>
-      <w:bookmarkEnd w:id="44"/>
+      <w:bookmarkEnd w:id="45"/>
       <w:bookmarkEnd w:id="46"/>
       <w:r>
         <w:t xml:space="preserve"> </w:t>
@@ -14201,7 +14214,7 @@
                     </pic:cNvPicPr>
                   </pic:nvPicPr>
                   <pic:blipFill>
-                    <a:blip r:embed="rId42" cstate="print"/>
+                    <a:blip r:embed="rId43" cstate="print"/>
                     <a:srcRect/>
                     <a:stretch>
                       <a:fillRect/>
@@ -14285,7 +14298,7 @@
                     </pic:cNvPicPr>
                   </pic:nvPicPr>
                   <pic:blipFill>
-                    <a:blip r:embed="rId43" cstate="print"/>
+                    <a:blip r:embed="rId44" cstate="print"/>
                     <a:srcRect/>
                     <a:stretch>
                       <a:fillRect/>
@@ -14420,7 +14433,7 @@
                     </pic:cNvPicPr>
                   </pic:nvPicPr>
                   <pic:blipFill>
-                    <a:blip r:embed="rId44" cstate="print"/>
+                    <a:blip r:embed="rId45" cstate="print"/>
                     <a:srcRect/>
                     <a:stretch>
                       <a:fillRect/>
@@ -14518,7 +14531,7 @@
                     </pic:cNvPicPr>
                   </pic:nvPicPr>
                   <pic:blipFill>
-                    <a:blip r:embed="rId45" cstate="print"/>
+                    <a:blip r:embed="rId46" cstate="print"/>
                     <a:srcRect/>
                     <a:stretch>
                       <a:fillRect/>
@@ -14632,7 +14645,7 @@
                     </pic:cNvPicPr>
                   </pic:nvPicPr>
                   <pic:blipFill>
-                    <a:blip r:embed="rId46" cstate="print"/>
+                    <a:blip r:embed="rId47" cstate="print"/>
                     <a:srcRect/>
                     <a:stretch>
                       <a:fillRect/>
@@ -14695,7 +14708,7 @@
                     </pic:cNvPicPr>
                   </pic:nvPicPr>
                   <pic:blipFill>
-                    <a:blip r:embed="rId47" cstate="print"/>
+                    <a:blip r:embed="rId48" cstate="print"/>
                     <a:srcRect/>
                     <a:stretch>
                       <a:fillRect/>
@@ -16340,7 +16353,7 @@
                     </pic:cNvPicPr>
                   </pic:nvPicPr>
                   <pic:blipFill>
-                    <a:blip r:embed="rId48" cstate="print"/>
+                    <a:blip r:embed="rId49" cstate="print"/>
                     <a:srcRect/>
                     <a:stretch>
                       <a:fillRect/>
@@ -16514,7 +16527,7 @@
                     </pic:cNvPicPr>
                   </pic:nvPicPr>
                   <pic:blipFill>
-                    <a:blip r:embed="rId49" cstate="print"/>
+                    <a:blip r:embed="rId50" cstate="print"/>
                     <a:srcRect/>
                     <a:stretch>
                       <a:fillRect/>
@@ -16671,7 +16684,7 @@
                     </pic:cNvPicPr>
                   </pic:nvPicPr>
                   <pic:blipFill>
-                    <a:blip r:embed="rId50" cstate="print"/>
+                    <a:blip r:embed="rId51" cstate="print"/>
                     <a:srcRect/>
                     <a:stretch>
                       <a:fillRect/>
@@ -16807,7 +16820,7 @@
                     </pic:cNvPicPr>
                   </pic:nvPicPr>
                   <pic:blipFill>
-                    <a:blip r:embed="rId51" cstate="print"/>
+                    <a:blip r:embed="rId52" cstate="print"/>
                     <a:srcRect/>
                     <a:stretch>
                       <a:fillRect/>
@@ -31779,19 +31792,7 @@
         <w:rPr>
           <w:lang w:val="en-GB"/>
         </w:rPr>
-        <w:t xml:space="preserve">Z-Diagrams </w:t>
-      </w:r>
-      <w:r>
-        <w:rPr>
-          <w:lang w:val="en-GB"/>
-        </w:rPr>
-        <w:t>388</w:t>
-      </w:r>
-      <w:r>
-        <w:rPr>
-          <w:lang w:val="en-GB"/>
-        </w:rPr>
-        <w:t>th</w:t>
+        <w:t>Z-Diagrams 388th</w:t>
       </w:r>
       <w:bookmarkEnd w:id="80"/>
     </w:p>
@@ -31863,19 +31864,7 @@
         <w:rPr>
           <w:lang w:val="en-GB"/>
         </w:rPr>
-        <w:t xml:space="preserve">Z-Diagrams </w:t>
-      </w:r>
-      <w:r>
-        <w:rPr>
-          <w:lang w:val="en-GB"/>
-        </w:rPr>
-        <w:t>108</w:t>
-      </w:r>
-      <w:r>
-        <w:rPr>
-          <w:lang w:val="en-GB"/>
-        </w:rPr>
-        <w:t>th</w:t>
+        <w:t>Z-Diagrams 108th</w:t>
       </w:r>
       <w:bookmarkEnd w:id="81"/>
     </w:p>
@@ -32006,6 +31995,7 @@
           <w:docPartUnique/>
         </w:docPartObj>
       </w:sdtPr>
+      <w:sdtEndPr/>
       <w:sdtContent>
         <w:sdt>
           <w:sdtPr>
@@ -32018,6 +32008,7 @@
               <w:docPartUnique/>
             </w:docPartObj>
           </w:sdtPr>
+          <w:sdtEndPr/>
           <w:sdtContent>
             <w:r>
               <w:rPr>
@@ -34961,7 +34952,7 @@
 </file>
 
 <file path=customXml/itemProps2.xml><?xml version="1.0" encoding="utf-8"?>
-<ds:datastoreItem xmlns:ds="http://schemas.openxmlformats.org/officeDocument/2006/customXml" ds:itemID="{8C66799D-588B-4B28-8238-39B4C95D0A39}">
+<ds:datastoreItem xmlns:ds="http://schemas.openxmlformats.org/officeDocument/2006/customXml" ds:itemID="{75CB0EA2-E78D-4B7F-9339-8824E7EC572B}">
   <ds:schemaRefs>
     <ds:schemaRef ds:uri="http://schemas.openxmlformats.org/officeDocument/2006/bibliography"/>
   </ds:schemaRefs>

</xml_diff>